<commit_message>
store BD : TD2
</commit_message>
<xml_diff>
--- a/BaseDonnes/TD1/rapportTD1.docx
+++ b/BaseDonnes/TD1/rapportTD1.docx
@@ -2096,26 +2096,14 @@
     <w:p>
       <w:pPr>
         <w:pStyle w:val="Heading3"/>
-        <w:rPr>
-          <w:lang w:val="fr-FR"/>
-        </w:rPr>
-      </w:pPr>
-      <w:r>
-        <w:rPr>
-          <w:lang w:val="fr-FR"/>
-        </w:rPr>
+      </w:pPr>
+      <w:r>
         <w:t>from</w:t>
       </w:r>
       <w:r>
-        <w:rPr>
-          <w:lang w:val="fr-FR"/>
-        </w:rPr>
-        <w:tab/>
-      </w:r>
-      <w:r>
-        <w:rPr>
-          <w:lang w:val="fr-FR"/>
-        </w:rPr>
+        <w:tab/>
+      </w:r>
+      <w:r>
         <w:tab/>
         <w:t>acteur a, film f, role ro</w:t>
       </w:r>
@@ -2123,26 +2111,14 @@
     <w:p>
       <w:pPr>
         <w:pStyle w:val="Heading3"/>
-        <w:rPr>
-          <w:lang w:val="fr-FR"/>
-        </w:rPr>
-      </w:pPr>
-      <w:r>
-        <w:rPr>
-          <w:lang w:val="fr-FR"/>
-        </w:rPr>
+      </w:pPr>
+      <w:r>
         <w:t>where</w:t>
       </w:r>
       <w:r>
-        <w:rPr>
-          <w:lang w:val="fr-FR"/>
-        </w:rPr>
-        <w:tab/>
-      </w:r>
-      <w:r>
-        <w:rPr>
-          <w:lang w:val="fr-FR"/>
-        </w:rPr>
+        <w:tab/>
+      </w:r>
+      <w:r>
         <w:tab/>
         <w:t>a.numero_acteur = ro.numero_acteur</w:t>
       </w:r>
@@ -2638,20 +2614,11 @@
     <w:p>
       <w:pPr>
         <w:pStyle w:val="Heading3"/>
-        <w:rPr>
-          <w:lang w:val="fr-FR"/>
-        </w:rPr>
-      </w:pPr>
-      <w:r>
-        <w:rPr>
-          <w:lang w:val="fr-FR"/>
-        </w:rPr>
+      </w:pPr>
+      <w:r>
         <w:t>group by</w:t>
       </w:r>
       <w:r>
-        <w:rPr>
-          <w:lang w:val="fr-FR"/>
-        </w:rPr>
         <w:tab/>
         <w:t>a.numero_acteur</w:t>
       </w:r>
@@ -2659,26 +2626,14 @@
     <w:p>
       <w:pPr>
         <w:pStyle w:val="Heading3"/>
-        <w:rPr>
-          <w:lang w:val="fr-FR"/>
-        </w:rPr>
-      </w:pPr>
-      <w:r>
-        <w:rPr>
-          <w:lang w:val="fr-FR"/>
-        </w:rPr>
+      </w:pPr>
+      <w:r>
         <w:t>having</w:t>
       </w:r>
       <w:r>
-        <w:rPr>
-          <w:lang w:val="fr-FR"/>
-        </w:rPr>
-        <w:tab/>
-      </w:r>
-      <w:r>
-        <w:rPr>
-          <w:lang w:val="fr-FR"/>
-        </w:rPr>
+        <w:tab/>
+      </w:r>
+      <w:r>
         <w:t>avg(duree) = 120;</w:t>
       </w:r>
     </w:p>
@@ -2758,7 +2713,6 @@
         <w:rPr>
           <w:lang w:val="fr-FR"/>
         </w:rPr>
-        <w:lastRenderedPageBreak/>
         <w:t>17.</w:t>
       </w:r>
       <w:r>
@@ -2771,28 +2725,52 @@
     <w:p>
       <w:pPr>
         <w:pStyle w:val="Heading3"/>
-      </w:pPr>
-      <w:r>
+        <w:rPr>
+          <w:rFonts w:cs="Consolas"/>
+        </w:rPr>
+      </w:pPr>
+      <w:r>
+        <w:rPr>
+          <w:rFonts w:cs="Consolas"/>
+        </w:rPr>
         <w:t>select</w:t>
       </w:r>
       <w:r>
-        <w:tab/>
-      </w:r>
-      <w:r>
+        <w:rPr>
+          <w:rFonts w:cs="Consolas"/>
+        </w:rPr>
+        <w:tab/>
+      </w:r>
+      <w:r>
+        <w:rPr>
+          <w:rFonts w:cs="Consolas"/>
+        </w:rPr>
         <w:t>a.numero_acteur, sum(duree)</w:t>
       </w:r>
     </w:p>
     <w:p>
       <w:pPr>
         <w:pStyle w:val="Heading3"/>
-      </w:pPr>
-      <w:r>
+        <w:rPr>
+          <w:rFonts w:cs="Consolas"/>
+        </w:rPr>
+      </w:pPr>
+      <w:r>
+        <w:rPr>
+          <w:rFonts w:cs="Consolas"/>
+        </w:rPr>
         <w:t>from</w:t>
       </w:r>
       <w:r>
-        <w:tab/>
-      </w:r>
-      <w:r>
+        <w:rPr>
+          <w:rFonts w:cs="Consolas"/>
+        </w:rPr>
+        <w:tab/>
+      </w:r>
+      <w:r>
+        <w:rPr>
+          <w:rFonts w:cs="Consolas"/>
+        </w:rPr>
         <w:tab/>
         <w:t>acteur a, film f, role ro</w:t>
       </w:r>
@@ -2800,14 +2778,26 @@
     <w:p>
       <w:pPr>
         <w:pStyle w:val="Heading3"/>
-      </w:pPr>
-      <w:r>
+        <w:rPr>
+          <w:rFonts w:cs="Consolas"/>
+        </w:rPr>
+      </w:pPr>
+      <w:r>
+        <w:rPr>
+          <w:rFonts w:cs="Consolas"/>
+        </w:rPr>
         <w:t>where</w:t>
       </w:r>
       <w:r>
-        <w:tab/>
-      </w:r>
-      <w:r>
+        <w:rPr>
+          <w:rFonts w:cs="Consolas"/>
+        </w:rPr>
+        <w:tab/>
+      </w:r>
+      <w:r>
+        <w:rPr>
+          <w:rFonts w:cs="Consolas"/>
+        </w:rPr>
         <w:tab/>
         <w:t>a.numero_acteur = ro.numero_acteur</w:t>
       </w:r>
@@ -2815,60 +2805,136 @@
     <w:p>
       <w:pPr>
         <w:pStyle w:val="Heading3"/>
-      </w:pPr>
-      <w:r>
+        <w:rPr>
+          <w:rFonts w:cs="Consolas"/>
+        </w:rPr>
+      </w:pPr>
+      <w:r>
+        <w:rPr>
+          <w:rFonts w:cs="Consolas"/>
+        </w:rPr>
         <w:t>and</w:t>
       </w:r>
       <w:r>
-        <w:tab/>
-      </w:r>
-      <w:r>
-        <w:tab/>
-      </w:r>
-      <w:r>
+        <w:rPr>
+          <w:rFonts w:cs="Consolas"/>
+        </w:rPr>
+        <w:tab/>
+      </w:r>
+      <w:r>
+        <w:rPr>
+          <w:rFonts w:cs="Consolas"/>
+        </w:rPr>
+        <w:tab/>
+      </w:r>
+      <w:r>
+        <w:rPr>
+          <w:rFonts w:cs="Consolas"/>
+        </w:rPr>
         <w:t>f.numero_film = ro.numero_film</w:t>
       </w:r>
     </w:p>
     <w:p>
       <w:pPr>
-        <w:pStyle w:val="Heading3"/>
-      </w:pPr>
-      <w:r>
+        <w:ind w:left="720"/>
+        <w:rPr>
+          <w:rStyle w:val="Coding"/>
+          <w:rFonts w:ascii="Consolas" w:hAnsi="Consolas" w:cs="Consolas"/>
+          <w:sz w:val="24"/>
+          <w:szCs w:val="24"/>
+          <w:lang w:val="en-GB"/>
+        </w:rPr>
+      </w:pPr>
+      <w:r>
+        <w:rPr>
+          <w:rStyle w:val="Coding"/>
+          <w:rFonts w:ascii="Consolas" w:hAnsi="Consolas" w:cs="Consolas"/>
+          <w:sz w:val="24"/>
+          <w:szCs w:val="24"/>
+          <w:lang w:val="en-GB"/>
+        </w:rPr>
+        <w:t>and</w:t>
+      </w:r>
+      <w:r>
+        <w:rPr>
+          <w:rStyle w:val="Coding"/>
+          <w:rFonts w:ascii="Consolas" w:hAnsi="Consolas" w:cs="Consolas"/>
+          <w:sz w:val="24"/>
+          <w:szCs w:val="24"/>
+          <w:lang w:val="en-GB"/>
+        </w:rPr>
+        <w:tab/>
+      </w:r>
+      <w:r>
+        <w:rPr>
+          <w:rStyle w:val="Coding"/>
+          <w:rFonts w:ascii="Consolas" w:hAnsi="Consolas" w:cs="Consolas"/>
+          <w:sz w:val="24"/>
+          <w:szCs w:val="24"/>
+          <w:lang w:val="en-GB"/>
+        </w:rPr>
+        <w:tab/>
+        <w:t>nation_acteur = ‘FRANCAISE’</w:t>
+      </w:r>
+    </w:p>
+    <w:p>
+      <w:pPr>
+        <w:ind w:left="720"/>
+        <w:rPr>
+          <w:rFonts w:ascii="Consolas" w:hAnsi="Consolas" w:cs="Consolas"/>
+          <w:sz w:val="24"/>
+          <w:szCs w:val="24"/>
+        </w:rPr>
+      </w:pPr>
+      <w:r>
+        <w:rPr>
+          <w:rFonts w:ascii="Consolas" w:hAnsi="Consolas" w:cs="Consolas"/>
+          <w:sz w:val="24"/>
+          <w:szCs w:val="24"/>
+        </w:rPr>
         <w:t>group by</w:t>
       </w:r>
       <w:r>
+        <w:rPr>
+          <w:rFonts w:ascii="Consolas" w:hAnsi="Consolas" w:cs="Consolas"/>
+          <w:sz w:val="24"/>
+          <w:szCs w:val="24"/>
+        </w:rPr>
         <w:tab/>
         <w:t>a.numero_acteur</w:t>
       </w:r>
     </w:p>
     <w:p>
       <w:pPr>
-        <w:pStyle w:val="Heading3"/>
-        <w:rPr>
-          <w:lang w:val="fr-FR"/>
-        </w:rPr>
-      </w:pPr>
-      <w:r>
-        <w:rPr>
-          <w:lang w:val="fr-FR"/>
+        <w:ind w:left="720"/>
+        <w:rPr>
+          <w:rFonts w:ascii="Consolas" w:hAnsi="Consolas" w:cs="Consolas"/>
+          <w:sz w:val="24"/>
+          <w:szCs w:val="24"/>
+        </w:rPr>
+      </w:pPr>
+      <w:r>
+        <w:rPr>
+          <w:rFonts w:ascii="Consolas" w:hAnsi="Consolas" w:cs="Consolas"/>
+          <w:sz w:val="24"/>
+          <w:szCs w:val="24"/>
         </w:rPr>
         <w:t>having</w:t>
       </w:r>
       <w:r>
         <w:rPr>
-          <w:lang w:val="fr-FR"/>
-        </w:rPr>
-        <w:tab/>
-      </w:r>
-      <w:r>
-        <w:rPr>
-          <w:lang w:val="fr-FR"/>
-        </w:rPr>
+          <w:rFonts w:ascii="Consolas" w:hAnsi="Consolas" w:cs="Consolas"/>
+          <w:sz w:val="24"/>
+          <w:szCs w:val="24"/>
+        </w:rPr>
+        <w:tab/>
         <w:t>sum(duree) &lt; 600</w:t>
       </w:r>
       <w:r>
         <w:rPr>
-          <w:lang w:val="fr-FR"/>
+          <w:rFonts w:ascii="Consolas" w:hAnsi="Consolas" w:cs="Consolas"/>
+          <w:sz w:val="24"/>
+          <w:szCs w:val="24"/>
         </w:rPr>
         <w:t>;</w:t>
       </w:r>
@@ -2878,20 +2944,23 @@
         <w:jc w:val="center"/>
         <w:rPr>
           <w:rFonts w:ascii="Consolas" w:hAnsi="Consolas" w:cs="Consolas"/>
-          <w:lang w:val="fr-FR"/>
+          <w:sz w:val="24"/>
+          <w:szCs w:val="24"/>
         </w:rPr>
       </w:pPr>
       <w:r>
         <w:rPr>
           <w:rFonts w:ascii="Consolas" w:hAnsi="Consolas" w:cs="Consolas"/>
           <w:noProof/>
+          <w:sz w:val="24"/>
+          <w:szCs w:val="24"/>
           <w:lang w:eastAsia="en-GB"/>
         </w:rPr>
         <w:drawing>
           <wp:inline distT="0" distB="0" distL="0" distR="0">
-            <wp:extent cx="4653000" cy="4191000"/>
-            <wp:effectExtent l="0" t="0" r="0" b="0"/>
-            <wp:docPr id="16" name="Picture 16"/>
+            <wp:extent cx="2469094" cy="1447925"/>
+            <wp:effectExtent l="0" t="0" r="7620" b="0"/>
+            <wp:docPr id="1" name="Picture 1"/>
             <wp:cNvGraphicFramePr>
               <a:graphicFrameLocks xmlns:a="http://schemas.openxmlformats.org/drawingml/2006/main" noChangeAspect="1"/>
             </wp:cNvGraphicFramePr>
@@ -2899,7 +2968,7 @@
               <a:graphicData uri="http://schemas.openxmlformats.org/drawingml/2006/picture">
                 <pic:pic xmlns:pic="http://schemas.openxmlformats.org/drawingml/2006/picture">
                   <pic:nvPicPr>
-                    <pic:cNvPr id="16" name="ques2-17.PNG"/>
+                    <pic:cNvPr id="1" name="ques2-17.PNG"/>
                     <pic:cNvPicPr/>
                   </pic:nvPicPr>
                   <pic:blipFill>
@@ -2917,7 +2986,7 @@
                   <pic:spPr>
                     <a:xfrm>
                       <a:off x="0" y="0"/>
-                      <a:ext cx="4667182" cy="4203774"/>
+                      <a:ext cx="2469094" cy="1447925"/>
                     </a:xfrm>
                     <a:prstGeom prst="rect">
                       <a:avLst/>
@@ -2932,17 +3001,23 @@
     </w:p>
     <w:p>
       <w:pPr>
-        <w:rPr>
-          <w:rFonts w:ascii="Consolas" w:hAnsi="Consolas" w:cs="Consolas"/>
-          <w:lang w:val="fr-FR"/>
-        </w:rPr>
-      </w:pPr>
-    </w:p>
-    <w:p>
-      <w:pPr>
-        <w:rPr>
-          <w:rFonts w:ascii="Consolas" w:hAnsi="Consolas" w:cs="Consolas"/>
-          <w:lang w:val="fr-FR"/>
+        <w:jc w:val="center"/>
+        <w:rPr>
+          <w:rFonts w:ascii="Consolas" w:hAnsi="Consolas" w:cs="Consolas"/>
+        </w:rPr>
+      </w:pPr>
+    </w:p>
+    <w:p>
+      <w:pPr>
+        <w:rPr>
+          <w:rFonts w:ascii="Consolas" w:hAnsi="Consolas" w:cs="Consolas"/>
+        </w:rPr>
+      </w:pPr>
+    </w:p>
+    <w:p>
+      <w:pPr>
+        <w:rPr>
+          <w:rFonts w:ascii="Consolas" w:hAnsi="Consolas" w:cs="Consolas"/>
         </w:rPr>
       </w:pPr>
     </w:p>
@@ -2957,7 +3032,6 @@
         <w:rPr>
           <w:lang w:val="fr-FR"/>
         </w:rPr>
-        <w:lastRenderedPageBreak/>
         <w:t>REQUÊTES SUR LES OPÉRATIONS ENSEMBLISTES :</w:t>
       </w:r>
     </w:p>
@@ -3054,20 +3128,11 @@
       <w:pPr>
         <w:pStyle w:val="Heading3"/>
         <w:ind w:firstLine="720"/>
-        <w:rPr>
-          <w:lang w:val="fr-FR"/>
-        </w:rPr>
-      </w:pPr>
-      <w:r>
-        <w:rPr>
-          <w:lang w:val="fr-FR"/>
-        </w:rPr>
+      </w:pPr>
+      <w:r>
         <w:t>select</w:t>
       </w:r>
       <w:r>
-        <w:rPr>
-          <w:lang w:val="fr-FR"/>
-        </w:rPr>
         <w:tab/>
         <w:t>nom_realisateur</w:t>
       </w:r>
@@ -3076,32 +3141,17 @@
       <w:pPr>
         <w:pStyle w:val="Heading3"/>
         <w:ind w:firstLine="720"/>
-        <w:rPr>
-          <w:lang w:val="fr-FR"/>
-        </w:rPr>
-      </w:pPr>
-      <w:r>
-        <w:rPr>
-          <w:lang w:val="fr-FR"/>
-        </w:rPr>
+      </w:pPr>
+      <w:r>
         <w:t>from</w:t>
       </w:r>
       <w:r>
-        <w:rPr>
-          <w:lang w:val="fr-FR"/>
-        </w:rPr>
-        <w:tab/>
-      </w:r>
-      <w:r>
-        <w:rPr>
-          <w:lang w:val="fr-FR"/>
-        </w:rPr>
-        <w:tab/>
-      </w:r>
-      <w:r>
-        <w:rPr>
-          <w:lang w:val="fr-FR"/>
-        </w:rPr>
+        <w:tab/>
+      </w:r>
+      <w:r>
+        <w:tab/>
+      </w:r>
+      <w:r>
         <w:t>realisateur</w:t>
       </w:r>
     </w:p>
@@ -3261,14 +3311,8 @@
     <w:p>
       <w:pPr>
         <w:pStyle w:val="Heading3"/>
-        <w:rPr>
-          <w:lang w:val="fr-FR"/>
-        </w:rPr>
-      </w:pPr>
-      <w:r>
-        <w:rPr>
-          <w:lang w:val="fr-FR"/>
-        </w:rPr>
+      </w:pPr>
+      <w:r>
         <w:t>intersect</w:t>
       </w:r>
     </w:p>
@@ -3284,20 +3328,11 @@
       <w:pPr>
         <w:pStyle w:val="Heading3"/>
         <w:ind w:firstLine="720"/>
-        <w:rPr>
-          <w:lang w:val="fr-FR"/>
-        </w:rPr>
-      </w:pPr>
-      <w:r>
-        <w:rPr>
-          <w:lang w:val="fr-FR"/>
-        </w:rPr>
+      </w:pPr>
+      <w:r>
         <w:t>select</w:t>
       </w:r>
       <w:r>
-        <w:rPr>
-          <w:lang w:val="fr-FR"/>
-        </w:rPr>
         <w:tab/>
         <w:t xml:space="preserve">nom_realisateur </w:t>
       </w:r>
@@ -3306,32 +3341,17 @@
       <w:pPr>
         <w:pStyle w:val="Heading3"/>
         <w:ind w:firstLine="720"/>
-        <w:rPr>
-          <w:lang w:val="fr-FR"/>
-        </w:rPr>
-      </w:pPr>
-      <w:r>
-        <w:rPr>
-          <w:lang w:val="fr-FR"/>
-        </w:rPr>
+      </w:pPr>
+      <w:r>
         <w:t>from</w:t>
       </w:r>
       <w:r>
-        <w:rPr>
-          <w:lang w:val="fr-FR"/>
-        </w:rPr>
-        <w:tab/>
-      </w:r>
-      <w:r>
-        <w:rPr>
-          <w:lang w:val="fr-FR"/>
-        </w:rPr>
-        <w:tab/>
-      </w:r>
-      <w:r>
-        <w:rPr>
-          <w:lang w:val="fr-FR"/>
-        </w:rPr>
+        <w:tab/>
+      </w:r>
+      <w:r>
+        <w:tab/>
+      </w:r>
+      <w:r>
         <w:t>realisateur</w:t>
       </w:r>
     </w:p>
@@ -3810,32 +3830,17 @@
       <w:pPr>
         <w:pStyle w:val="Heading3"/>
         <w:ind w:firstLine="720"/>
-        <w:rPr>
-          <w:lang w:val="fr-FR"/>
-        </w:rPr>
-      </w:pPr>
-      <w:r>
-        <w:rPr>
-          <w:lang w:val="fr-FR"/>
-        </w:rPr>
+      </w:pPr>
+      <w:r>
         <w:t>from</w:t>
       </w:r>
       <w:r>
-        <w:rPr>
-          <w:lang w:val="fr-FR"/>
-        </w:rPr>
-        <w:tab/>
-      </w:r>
-      <w:r>
-        <w:rPr>
-          <w:lang w:val="fr-FR"/>
-        </w:rPr>
-        <w:tab/>
-      </w:r>
-      <w:r>
-        <w:rPr>
-          <w:lang w:val="fr-FR"/>
-        </w:rPr>
+        <w:tab/>
+      </w:r>
+      <w:r>
+        <w:tab/>
+      </w:r>
+      <w:r>
         <w:t>acteur</w:t>
       </w:r>
     </w:p>
@@ -3843,32 +3848,17 @@
       <w:pPr>
         <w:pStyle w:val="Heading3"/>
         <w:ind w:firstLine="720"/>
-        <w:rPr>
-          <w:lang w:val="fr-FR"/>
-        </w:rPr>
-      </w:pPr>
-      <w:r>
-        <w:rPr>
-          <w:lang w:val="fr-FR"/>
-        </w:rPr>
+      </w:pPr>
+      <w:r>
         <w:t>where</w:t>
       </w:r>
       <w:r>
-        <w:rPr>
-          <w:lang w:val="fr-FR"/>
-        </w:rPr>
-        <w:tab/>
-      </w:r>
-      <w:r>
-        <w:rPr>
-          <w:lang w:val="fr-FR"/>
-        </w:rPr>
-        <w:tab/>
-      </w:r>
-      <w:r>
-        <w:rPr>
-          <w:lang w:val="fr-FR"/>
-        </w:rPr>
+        <w:tab/>
+      </w:r>
+      <w:r>
+        <w:tab/>
+      </w:r>
+      <w:r>
         <w:t>nation_acteur = 'AMERICAINE'</w:t>
       </w:r>
     </w:p>
@@ -3975,20 +3965,11 @@
     <w:p>
       <w:pPr>
         <w:pStyle w:val="Heading3"/>
-        <w:rPr>
-          <w:lang w:val="fr-FR"/>
-        </w:rPr>
-      </w:pPr>
-      <w:r>
-        <w:rPr>
-          <w:lang w:val="fr-FR"/>
-        </w:rPr>
+      </w:pPr>
+      <w:r>
         <w:t xml:space="preserve">select </w:t>
       </w:r>
       <w:r>
-        <w:rPr>
-          <w:lang w:val="fr-FR"/>
-        </w:rPr>
         <w:tab/>
         <w:t>*</w:t>
       </w:r>
@@ -4212,6 +4193,9 @@
         </w:rPr>
       </w:pPr>
       <w:r>
+        <w:rPr>
+          <w:lang w:val="fr-FR"/>
+        </w:rPr>
         <w:lastRenderedPageBreak/>
         <w:t>REQUÊTES IMBRIQUÉES </w:t>
       </w:r>
@@ -4510,20 +4494,11 @@
     <w:p>
       <w:pPr>
         <w:pStyle w:val="Heading3"/>
-        <w:rPr>
-          <w:lang w:val="fr-FR"/>
-        </w:rPr>
-      </w:pPr>
-      <w:r>
-        <w:rPr>
-          <w:lang w:val="fr-FR"/>
-        </w:rPr>
+      </w:pPr>
+      <w:r>
         <w:t>select</w:t>
       </w:r>
       <w:r>
-        <w:rPr>
-          <w:lang w:val="fr-FR"/>
-        </w:rPr>
         <w:tab/>
         <w:t>re.numero_realisateur</w:t>
       </w:r>
@@ -5492,6 +5467,314 @@
         </w:rPr>
         <w:t xml:space="preserve"> Que fait la requête suivante ?</w:t>
       </w:r>
+      <w:r>
+        <w:rPr>
+          <w:lang w:val="fr-FR"/>
+        </w:rPr>
+        <w:t xml:space="preserve"> ( Les noms communs aux réalisateurs &amp; aux acteurs )</w:t>
+      </w:r>
+    </w:p>
+    <w:p>
+      <w:pPr>
+        <w:ind w:left="720"/>
+        <w:rPr>
+          <w:rFonts w:ascii="Consolas" w:hAnsi="Consolas" w:cs="Consolas"/>
+          <w:sz w:val="24"/>
+          <w:szCs w:val="24"/>
+          <w:lang w:val="fr-FR"/>
+        </w:rPr>
+      </w:pPr>
+      <w:r>
+        <w:rPr>
+          <w:rFonts w:ascii="Consolas" w:hAnsi="Consolas" w:cs="Consolas"/>
+          <w:sz w:val="24"/>
+          <w:szCs w:val="24"/>
+          <w:lang w:val="fr-FR"/>
+        </w:rPr>
+        <w:t>select</w:t>
+      </w:r>
+      <w:r>
+        <w:rPr>
+          <w:rFonts w:ascii="Consolas" w:hAnsi="Consolas" w:cs="Consolas"/>
+          <w:sz w:val="24"/>
+          <w:szCs w:val="24"/>
+          <w:lang w:val="fr-FR"/>
+        </w:rPr>
+        <w:tab/>
+        <w:t>nom_acteur</w:t>
+      </w:r>
+    </w:p>
+    <w:p>
+      <w:pPr>
+        <w:ind w:left="720"/>
+        <w:rPr>
+          <w:rFonts w:ascii="Consolas" w:hAnsi="Consolas" w:cs="Consolas"/>
+          <w:sz w:val="24"/>
+          <w:szCs w:val="24"/>
+          <w:lang w:val="fr-FR"/>
+        </w:rPr>
+      </w:pPr>
+      <w:r>
+        <w:rPr>
+          <w:rFonts w:ascii="Consolas" w:hAnsi="Consolas" w:cs="Consolas"/>
+          <w:sz w:val="24"/>
+          <w:szCs w:val="24"/>
+          <w:lang w:val="fr-FR"/>
+        </w:rPr>
+        <w:t>from</w:t>
+      </w:r>
+      <w:r>
+        <w:rPr>
+          <w:rFonts w:ascii="Consolas" w:hAnsi="Consolas" w:cs="Consolas"/>
+          <w:sz w:val="24"/>
+          <w:szCs w:val="24"/>
+          <w:lang w:val="fr-FR"/>
+        </w:rPr>
+        <w:tab/>
+      </w:r>
+      <w:r>
+        <w:rPr>
+          <w:rFonts w:ascii="Consolas" w:hAnsi="Consolas" w:cs="Consolas"/>
+          <w:sz w:val="24"/>
+          <w:szCs w:val="24"/>
+          <w:lang w:val="fr-FR"/>
+        </w:rPr>
+        <w:tab/>
+      </w:r>
+      <w:r>
+        <w:rPr>
+          <w:rFonts w:ascii="Consolas" w:hAnsi="Consolas" w:cs="Consolas"/>
+          <w:sz w:val="24"/>
+          <w:szCs w:val="24"/>
+          <w:lang w:val="fr-FR"/>
+        </w:rPr>
+        <w:t>acteur</w:t>
+      </w:r>
+    </w:p>
+    <w:p>
+      <w:pPr>
+        <w:ind w:left="720"/>
+        <w:rPr>
+          <w:rFonts w:ascii="Consolas" w:hAnsi="Consolas" w:cs="Consolas"/>
+          <w:sz w:val="24"/>
+          <w:szCs w:val="24"/>
+          <w:lang w:val="fr-FR"/>
+        </w:rPr>
+      </w:pPr>
+      <w:r>
+        <w:rPr>
+          <w:rFonts w:ascii="Consolas" w:hAnsi="Consolas" w:cs="Consolas"/>
+          <w:sz w:val="24"/>
+          <w:szCs w:val="24"/>
+          <w:lang w:val="fr-FR"/>
+        </w:rPr>
+        <w:t>where</w:t>
+      </w:r>
+      <w:r>
+        <w:rPr>
+          <w:rFonts w:ascii="Consolas" w:hAnsi="Consolas" w:cs="Consolas"/>
+          <w:sz w:val="24"/>
+          <w:szCs w:val="24"/>
+          <w:lang w:val="fr-FR"/>
+        </w:rPr>
+        <w:tab/>
+      </w:r>
+      <w:r>
+        <w:rPr>
+          <w:rFonts w:ascii="Consolas" w:hAnsi="Consolas" w:cs="Consolas"/>
+          <w:sz w:val="24"/>
+          <w:szCs w:val="24"/>
+          <w:lang w:val="fr-FR"/>
+        </w:rPr>
+        <w:tab/>
+      </w:r>
+      <w:r>
+        <w:rPr>
+          <w:rFonts w:ascii="Consolas" w:hAnsi="Consolas" w:cs="Consolas"/>
+          <w:sz w:val="24"/>
+          <w:szCs w:val="24"/>
+          <w:lang w:val="fr-FR"/>
+        </w:rPr>
+        <w:t>nom_acteur in</w:t>
+      </w:r>
+    </w:p>
+    <w:p>
+      <w:pPr>
+        <w:ind w:left="720"/>
+        <w:rPr>
+          <w:rFonts w:ascii="Consolas" w:hAnsi="Consolas" w:cs="Consolas"/>
+          <w:sz w:val="24"/>
+          <w:szCs w:val="24"/>
+          <w:lang w:val="fr-FR"/>
+        </w:rPr>
+      </w:pPr>
+      <w:r>
+        <w:rPr>
+          <w:rFonts w:ascii="Consolas" w:hAnsi="Consolas" w:cs="Consolas"/>
+          <w:sz w:val="24"/>
+          <w:szCs w:val="24"/>
+          <w:lang w:val="fr-FR"/>
+        </w:rPr>
+        <w:t xml:space="preserve">( </w:t>
+      </w:r>
+    </w:p>
+    <w:p>
+      <w:pPr>
+        <w:ind w:left="720" w:firstLine="720"/>
+        <w:rPr>
+          <w:rFonts w:ascii="Consolas" w:hAnsi="Consolas" w:cs="Consolas"/>
+          <w:sz w:val="24"/>
+          <w:szCs w:val="24"/>
+          <w:lang w:val="fr-FR"/>
+        </w:rPr>
+      </w:pPr>
+      <w:r>
+        <w:rPr>
+          <w:rFonts w:ascii="Consolas" w:hAnsi="Consolas" w:cs="Consolas"/>
+          <w:sz w:val="24"/>
+          <w:szCs w:val="24"/>
+          <w:lang w:val="fr-FR"/>
+        </w:rPr>
+        <w:t>select</w:t>
+      </w:r>
+      <w:r>
+        <w:rPr>
+          <w:rFonts w:ascii="Consolas" w:hAnsi="Consolas" w:cs="Consolas"/>
+          <w:sz w:val="24"/>
+          <w:szCs w:val="24"/>
+          <w:lang w:val="fr-FR"/>
+        </w:rPr>
+        <w:tab/>
+        <w:t>nom_realisateur</w:t>
+      </w:r>
+    </w:p>
+    <w:p>
+      <w:pPr>
+        <w:ind w:left="720" w:firstLine="720"/>
+        <w:rPr>
+          <w:rFonts w:ascii="Consolas" w:hAnsi="Consolas" w:cs="Consolas"/>
+          <w:sz w:val="24"/>
+          <w:szCs w:val="24"/>
+          <w:lang w:val="fr-FR"/>
+        </w:rPr>
+      </w:pPr>
+      <w:r>
+        <w:rPr>
+          <w:rFonts w:ascii="Consolas" w:hAnsi="Consolas" w:cs="Consolas"/>
+          <w:sz w:val="24"/>
+          <w:szCs w:val="24"/>
+          <w:lang w:val="fr-FR"/>
+        </w:rPr>
+        <w:t>from</w:t>
+      </w:r>
+      <w:r>
+        <w:rPr>
+          <w:rFonts w:ascii="Consolas" w:hAnsi="Consolas" w:cs="Consolas"/>
+          <w:sz w:val="24"/>
+          <w:szCs w:val="24"/>
+          <w:lang w:val="fr-FR"/>
+        </w:rPr>
+        <w:tab/>
+      </w:r>
+      <w:r>
+        <w:rPr>
+          <w:rFonts w:ascii="Consolas" w:hAnsi="Consolas" w:cs="Consolas"/>
+          <w:sz w:val="24"/>
+          <w:szCs w:val="24"/>
+          <w:lang w:val="fr-FR"/>
+        </w:rPr>
+        <w:tab/>
+      </w:r>
+      <w:r>
+        <w:rPr>
+          <w:rFonts w:ascii="Consolas" w:hAnsi="Consolas" w:cs="Consolas"/>
+          <w:sz w:val="24"/>
+          <w:szCs w:val="24"/>
+          <w:lang w:val="fr-FR"/>
+        </w:rPr>
+        <w:t>realisateur</w:t>
+      </w:r>
+    </w:p>
+    <w:p>
+      <w:pPr>
+        <w:ind w:left="720"/>
+        <w:rPr>
+          <w:rFonts w:ascii="Consolas" w:hAnsi="Consolas" w:cs="Consolas"/>
+          <w:sz w:val="24"/>
+          <w:szCs w:val="24"/>
+          <w:lang w:val="fr-FR"/>
+        </w:rPr>
+      </w:pPr>
+      <w:r>
+        <w:rPr>
+          <w:rFonts w:ascii="Consolas" w:hAnsi="Consolas" w:cs="Consolas"/>
+          <w:sz w:val="24"/>
+          <w:szCs w:val="24"/>
+          <w:lang w:val="fr-FR"/>
+        </w:rPr>
+        <w:t>);</w:t>
+      </w:r>
+    </w:p>
+    <w:p>
+      <w:pPr>
+        <w:jc w:val="center"/>
+        <w:rPr>
+          <w:rFonts w:ascii="Consolas" w:hAnsi="Consolas" w:cs="Consolas"/>
+          <w:sz w:val="24"/>
+          <w:szCs w:val="24"/>
+          <w:lang w:val="fr-FR"/>
+        </w:rPr>
+      </w:pPr>
+      <w:r>
+        <w:rPr>
+          <w:rFonts w:ascii="Consolas" w:hAnsi="Consolas" w:cs="Consolas"/>
+          <w:noProof/>
+          <w:sz w:val="24"/>
+          <w:szCs w:val="24"/>
+          <w:lang w:eastAsia="en-GB"/>
+        </w:rPr>
+        <w:drawing>
+          <wp:inline distT="0" distB="0" distL="0" distR="0">
+            <wp:extent cx="1851820" cy="906859"/>
+            <wp:effectExtent l="0" t="0" r="0" b="7620"/>
+            <wp:docPr id="16" name="Picture 16"/>
+            <wp:cNvGraphicFramePr>
+              <a:graphicFrameLocks xmlns:a="http://schemas.openxmlformats.org/drawingml/2006/main" noChangeAspect="1"/>
+            </wp:cNvGraphicFramePr>
+            <a:graphic xmlns:a="http://schemas.openxmlformats.org/drawingml/2006/main">
+              <a:graphicData uri="http://schemas.openxmlformats.org/drawingml/2006/picture">
+                <pic:pic xmlns:pic="http://schemas.openxmlformats.org/drawingml/2006/picture">
+                  <pic:nvPicPr>
+                    <pic:cNvPr id="16" name="ques2-28.PNG"/>
+                    <pic:cNvPicPr/>
+                  </pic:nvPicPr>
+                  <pic:blipFill>
+                    <a:blip r:embed="rId31">
+                      <a:extLst>
+                        <a:ext uri="{28A0092B-C50C-407E-A947-70E740481C1C}">
+                          <a14:useLocalDpi xmlns:a14="http://schemas.microsoft.com/office/drawing/2010/main" val="0"/>
+                        </a:ext>
+                      </a:extLst>
+                    </a:blip>
+                    <a:stretch>
+                      <a:fillRect/>
+                    </a:stretch>
+                  </pic:blipFill>
+                  <pic:spPr>
+                    <a:xfrm>
+                      <a:off x="0" y="0"/>
+                      <a:ext cx="1851820" cy="906859"/>
+                    </a:xfrm>
+                    <a:prstGeom prst="rect">
+                      <a:avLst/>
+                    </a:prstGeom>
+                  </pic:spPr>
+                </pic:pic>
+              </a:graphicData>
+            </a:graphic>
+          </wp:inline>
+        </w:drawing>
+      </w:r>
     </w:p>
     <w:p>
       <w:pPr>
@@ -5500,6 +5783,14 @@
           <w:lang w:val="fr-FR"/>
         </w:rPr>
       </w:pPr>
+    </w:p>
+    <w:p>
+      <w:pPr>
+        <w:pStyle w:val="Heading2"/>
+        <w:rPr>
+          <w:lang w:val="fr-FR"/>
+        </w:rPr>
+      </w:pPr>
       <w:r>
         <w:rPr>
           <w:lang w:val="fr-FR"/>
@@ -5512,11 +5803,391 @@
         </w:rPr>
         <w:t xml:space="preserve"> Et celle-ci ?</w:t>
       </w:r>
-    </w:p>
-    <w:p>
-      <w:pPr>
-        <w:rPr>
-          <w:rFonts w:ascii="Consolas" w:hAnsi="Consolas" w:cs="Consolas"/>
+      <w:r>
+        <w:rPr>
+          <w:lang w:val="fr-FR"/>
+        </w:rPr>
+        <w:t xml:space="preserve"> ( les noms des acte</w:t>
+      </w:r>
+      <w:r>
+        <w:rPr>
+          <w:lang w:val="fr-FR"/>
+        </w:rPr>
+        <w:t>u</w:t>
+      </w:r>
+      <w:r>
+        <w:rPr>
+          <w:lang w:val="fr-FR"/>
+        </w:rPr>
+        <w:t>r</w:t>
+      </w:r>
+      <w:r>
+        <w:rPr>
+          <w:lang w:val="fr-FR"/>
+        </w:rPr>
+        <w:t>s qui n’ont aucun hononyme )</w:t>
+      </w:r>
+    </w:p>
+    <w:p>
+      <w:pPr>
+        <w:ind w:left="720"/>
+        <w:rPr>
+          <w:rFonts w:ascii="Consolas" w:hAnsi="Consolas" w:cs="Consolas"/>
+          <w:sz w:val="24"/>
+          <w:szCs w:val="24"/>
+        </w:rPr>
+      </w:pPr>
+      <w:r>
+        <w:rPr>
+          <w:rFonts w:ascii="Consolas" w:hAnsi="Consolas" w:cs="Consolas"/>
+          <w:sz w:val="24"/>
+          <w:szCs w:val="24"/>
+        </w:rPr>
+        <w:t>select</w:t>
+      </w:r>
+      <w:r>
+        <w:rPr>
+          <w:rFonts w:ascii="Consolas" w:hAnsi="Consolas" w:cs="Consolas"/>
+          <w:sz w:val="24"/>
+          <w:szCs w:val="24"/>
+        </w:rPr>
+        <w:tab/>
+      </w:r>
+      <w:r>
+        <w:rPr>
+          <w:rFonts w:ascii="Consolas" w:hAnsi="Consolas" w:cs="Consolas"/>
+          <w:sz w:val="24"/>
+          <w:szCs w:val="24"/>
+        </w:rPr>
+        <w:t>nom_acteur</w:t>
+      </w:r>
+    </w:p>
+    <w:p>
+      <w:pPr>
+        <w:ind w:left="720"/>
+        <w:rPr>
+          <w:rFonts w:ascii="Consolas" w:hAnsi="Consolas" w:cs="Consolas"/>
+          <w:sz w:val="24"/>
+          <w:szCs w:val="24"/>
+        </w:rPr>
+      </w:pPr>
+      <w:r>
+        <w:rPr>
+          <w:rFonts w:ascii="Consolas" w:hAnsi="Consolas" w:cs="Consolas"/>
+          <w:sz w:val="24"/>
+          <w:szCs w:val="24"/>
+        </w:rPr>
+        <w:t>from</w:t>
+      </w:r>
+      <w:r>
+        <w:rPr>
+          <w:rFonts w:ascii="Consolas" w:hAnsi="Consolas" w:cs="Consolas"/>
+          <w:sz w:val="24"/>
+          <w:szCs w:val="24"/>
+        </w:rPr>
+        <w:tab/>
+      </w:r>
+      <w:r>
+        <w:rPr>
+          <w:rFonts w:ascii="Consolas" w:hAnsi="Consolas" w:cs="Consolas"/>
+          <w:sz w:val="24"/>
+          <w:szCs w:val="24"/>
+        </w:rPr>
+        <w:tab/>
+        <w:t>acteur</w:t>
+      </w:r>
+    </w:p>
+    <w:p>
+      <w:pPr>
+        <w:ind w:left="720"/>
+        <w:rPr>
+          <w:rFonts w:ascii="Consolas" w:hAnsi="Consolas" w:cs="Consolas"/>
+          <w:sz w:val="24"/>
+          <w:szCs w:val="24"/>
+        </w:rPr>
+      </w:pPr>
+      <w:r>
+        <w:rPr>
+          <w:rFonts w:ascii="Consolas" w:hAnsi="Consolas" w:cs="Consolas"/>
+          <w:sz w:val="24"/>
+          <w:szCs w:val="24"/>
+        </w:rPr>
+        <w:t>where</w:t>
+      </w:r>
+      <w:r>
+        <w:rPr>
+          <w:rFonts w:ascii="Consolas" w:hAnsi="Consolas" w:cs="Consolas"/>
+          <w:sz w:val="24"/>
+          <w:szCs w:val="24"/>
+        </w:rPr>
+        <w:tab/>
+      </w:r>
+      <w:r>
+        <w:rPr>
+          <w:rFonts w:ascii="Consolas" w:hAnsi="Consolas" w:cs="Consolas"/>
+          <w:sz w:val="24"/>
+          <w:szCs w:val="24"/>
+        </w:rPr>
+        <w:tab/>
+        <w:t>nom_acteur</w:t>
+      </w:r>
+      <w:r>
+        <w:rPr>
+          <w:rFonts w:ascii="Consolas" w:hAnsi="Consolas" w:cs="Consolas"/>
+          <w:sz w:val="24"/>
+          <w:szCs w:val="24"/>
+        </w:rPr>
+        <w:tab/>
+        <w:t>in</w:t>
+      </w:r>
+    </w:p>
+    <w:p>
+      <w:pPr>
+        <w:ind w:left="720"/>
+        <w:rPr>
+          <w:rFonts w:ascii="Consolas" w:hAnsi="Consolas" w:cs="Consolas"/>
+          <w:sz w:val="24"/>
+          <w:szCs w:val="24"/>
+        </w:rPr>
+      </w:pPr>
+      <w:r>
+        <w:rPr>
+          <w:rFonts w:ascii="Consolas" w:hAnsi="Consolas" w:cs="Consolas"/>
+          <w:sz w:val="24"/>
+          <w:szCs w:val="24"/>
+        </w:rPr>
+        <w:t>(</w:t>
+      </w:r>
+    </w:p>
+    <w:p>
+      <w:pPr>
+        <w:ind w:left="720"/>
+        <w:rPr>
+          <w:rFonts w:ascii="Consolas" w:hAnsi="Consolas" w:cs="Consolas"/>
+          <w:sz w:val="24"/>
+          <w:szCs w:val="24"/>
+        </w:rPr>
+      </w:pPr>
+      <w:r>
+        <w:rPr>
+          <w:rFonts w:ascii="Consolas" w:hAnsi="Consolas" w:cs="Consolas"/>
+          <w:sz w:val="24"/>
+          <w:szCs w:val="24"/>
+        </w:rPr>
+        <w:tab/>
+        <w:t>select</w:t>
+      </w:r>
+      <w:r>
+        <w:rPr>
+          <w:rFonts w:ascii="Consolas" w:hAnsi="Consolas" w:cs="Consolas"/>
+          <w:sz w:val="24"/>
+          <w:szCs w:val="24"/>
+        </w:rPr>
+        <w:tab/>
+      </w:r>
+      <w:r>
+        <w:rPr>
+          <w:rFonts w:ascii="Consolas" w:hAnsi="Consolas" w:cs="Consolas"/>
+          <w:sz w:val="24"/>
+          <w:szCs w:val="24"/>
+        </w:rPr>
+        <w:t>nom_acteur</w:t>
+      </w:r>
+    </w:p>
+    <w:p>
+      <w:pPr>
+        <w:ind w:left="720"/>
+        <w:rPr>
+          <w:rFonts w:ascii="Consolas" w:hAnsi="Consolas" w:cs="Consolas"/>
+          <w:sz w:val="24"/>
+          <w:szCs w:val="24"/>
+        </w:rPr>
+      </w:pPr>
+      <w:r>
+        <w:rPr>
+          <w:rFonts w:ascii="Consolas" w:hAnsi="Consolas" w:cs="Consolas"/>
+          <w:sz w:val="24"/>
+          <w:szCs w:val="24"/>
+        </w:rPr>
+        <w:tab/>
+        <w:t>from</w:t>
+      </w:r>
+      <w:r>
+        <w:rPr>
+          <w:rFonts w:ascii="Consolas" w:hAnsi="Consolas" w:cs="Consolas"/>
+          <w:sz w:val="24"/>
+          <w:szCs w:val="24"/>
+        </w:rPr>
+        <w:tab/>
+      </w:r>
+      <w:r>
+        <w:rPr>
+          <w:rFonts w:ascii="Consolas" w:hAnsi="Consolas" w:cs="Consolas"/>
+          <w:sz w:val="24"/>
+          <w:szCs w:val="24"/>
+        </w:rPr>
+        <w:tab/>
+      </w:r>
+      <w:bookmarkStart w:id="0" w:name="_GoBack"/>
+      <w:bookmarkEnd w:id="0"/>
+      <w:r>
+        <w:rPr>
+          <w:rFonts w:ascii="Consolas" w:hAnsi="Consolas" w:cs="Consolas"/>
+          <w:sz w:val="24"/>
+          <w:szCs w:val="24"/>
+        </w:rPr>
+        <w:t>acteur</w:t>
+      </w:r>
+    </w:p>
+    <w:p>
+      <w:pPr>
+        <w:ind w:left="720"/>
+        <w:rPr>
+          <w:rFonts w:ascii="Consolas" w:hAnsi="Consolas" w:cs="Consolas"/>
+          <w:sz w:val="24"/>
+          <w:szCs w:val="24"/>
+        </w:rPr>
+      </w:pPr>
+      <w:r>
+        <w:rPr>
+          <w:rFonts w:ascii="Consolas" w:hAnsi="Consolas" w:cs="Consolas"/>
+          <w:sz w:val="24"/>
+          <w:szCs w:val="24"/>
+        </w:rPr>
+        <w:tab/>
+        <w:t>group by</w:t>
+      </w:r>
+      <w:r>
+        <w:rPr>
+          <w:rFonts w:ascii="Consolas" w:hAnsi="Consolas" w:cs="Consolas"/>
+          <w:sz w:val="24"/>
+          <w:szCs w:val="24"/>
+        </w:rPr>
+        <w:tab/>
+        <w:t>nom_acteur</w:t>
+      </w:r>
+    </w:p>
+    <w:p>
+      <w:pPr>
+        <w:ind w:left="720"/>
+        <w:rPr>
+          <w:rFonts w:ascii="Consolas" w:hAnsi="Consolas" w:cs="Consolas"/>
+          <w:sz w:val="24"/>
+          <w:szCs w:val="24"/>
+        </w:rPr>
+      </w:pPr>
+      <w:r>
+        <w:rPr>
+          <w:rFonts w:ascii="Consolas" w:hAnsi="Consolas" w:cs="Consolas"/>
+          <w:sz w:val="24"/>
+          <w:szCs w:val="24"/>
+        </w:rPr>
+        <w:tab/>
+        <w:t>having</w:t>
+      </w:r>
+      <w:r>
+        <w:rPr>
+          <w:rFonts w:ascii="Consolas" w:hAnsi="Consolas" w:cs="Consolas"/>
+          <w:sz w:val="24"/>
+          <w:szCs w:val="24"/>
+        </w:rPr>
+        <w:tab/>
+      </w:r>
+      <w:r>
+        <w:rPr>
+          <w:rFonts w:ascii="Consolas" w:hAnsi="Consolas" w:cs="Consolas"/>
+          <w:sz w:val="24"/>
+          <w:szCs w:val="24"/>
+        </w:rPr>
+        <w:t>count(*) = 1</w:t>
+      </w:r>
+    </w:p>
+    <w:p>
+      <w:pPr>
+        <w:ind w:left="720"/>
+        <w:rPr>
+          <w:rFonts w:ascii="Consolas" w:hAnsi="Consolas" w:cs="Consolas"/>
+          <w:sz w:val="24"/>
+          <w:szCs w:val="24"/>
+          <w:lang w:val="fr-FR"/>
+        </w:rPr>
+      </w:pPr>
+      <w:r>
+        <w:rPr>
+          <w:rFonts w:ascii="Consolas" w:hAnsi="Consolas" w:cs="Consolas"/>
+          <w:sz w:val="24"/>
+          <w:szCs w:val="24"/>
+          <w:lang w:val="fr-FR"/>
+        </w:rPr>
+        <w:t>);</w:t>
+      </w:r>
+    </w:p>
+    <w:p>
+      <w:pPr>
+        <w:ind w:left="720"/>
+        <w:jc w:val="center"/>
+        <w:rPr>
+          <w:rFonts w:ascii="Consolas" w:hAnsi="Consolas" w:cs="Consolas"/>
+          <w:sz w:val="24"/>
+          <w:szCs w:val="24"/>
+          <w:lang w:val="fr-FR"/>
+        </w:rPr>
+      </w:pPr>
+      <w:r>
+        <w:rPr>
+          <w:rFonts w:ascii="Consolas" w:hAnsi="Consolas" w:cs="Consolas"/>
+          <w:noProof/>
+          <w:sz w:val="24"/>
+          <w:szCs w:val="24"/>
+          <w:lang w:eastAsia="en-GB"/>
+        </w:rPr>
+        <w:drawing>
+          <wp:inline distT="0" distB="0" distL="0" distR="0">
+            <wp:extent cx="1760373" cy="1082134"/>
+            <wp:effectExtent l="0" t="0" r="0" b="3810"/>
+            <wp:docPr id="30" name="Picture 30"/>
+            <wp:cNvGraphicFramePr>
+              <a:graphicFrameLocks xmlns:a="http://schemas.openxmlformats.org/drawingml/2006/main" noChangeAspect="1"/>
+            </wp:cNvGraphicFramePr>
+            <a:graphic xmlns:a="http://schemas.openxmlformats.org/drawingml/2006/main">
+              <a:graphicData uri="http://schemas.openxmlformats.org/drawingml/2006/picture">
+                <pic:pic xmlns:pic="http://schemas.openxmlformats.org/drawingml/2006/picture">
+                  <pic:nvPicPr>
+                    <pic:cNvPr id="30" name="ques2-29.PNG"/>
+                    <pic:cNvPicPr/>
+                  </pic:nvPicPr>
+                  <pic:blipFill>
+                    <a:blip r:embed="rId32">
+                      <a:extLst>
+                        <a:ext uri="{28A0092B-C50C-407E-A947-70E740481C1C}">
+                          <a14:useLocalDpi xmlns:a14="http://schemas.microsoft.com/office/drawing/2010/main" val="0"/>
+                        </a:ext>
+                      </a:extLst>
+                    </a:blip>
+                    <a:stretch>
+                      <a:fillRect/>
+                    </a:stretch>
+                  </pic:blipFill>
+                  <pic:spPr>
+                    <a:xfrm>
+                      <a:off x="0" y="0"/>
+                      <a:ext cx="1760373" cy="1082134"/>
+                    </a:xfrm>
+                    <a:prstGeom prst="rect">
+                      <a:avLst/>
+                    </a:prstGeom>
+                  </pic:spPr>
+                </pic:pic>
+              </a:graphicData>
+            </a:graphic>
+          </wp:inline>
+        </w:drawing>
+      </w:r>
+    </w:p>
+    <w:p>
+      <w:pPr>
+        <w:pStyle w:val="Heading1"/>
+        <w:rPr>
           <w:lang w:val="fr-FR"/>
         </w:rPr>
       </w:pPr>
@@ -5628,7 +6299,7 @@
                     <pic:cNvPicPr/>
                   </pic:nvPicPr>
                   <pic:blipFill>
-                    <a:blip r:embed="rId31">
+                    <a:blip r:embed="rId33">
                       <a:extLst>
                         <a:ext uri="{28A0092B-C50C-407E-A947-70E740481C1C}">
                           <a14:useLocalDpi xmlns:a14="http://schemas.microsoft.com/office/drawing/2010/main" val="0"/>
@@ -5768,7 +6439,7 @@
                     <pic:cNvPicPr/>
                   </pic:nvPicPr>
                   <pic:blipFill>
-                    <a:blip r:embed="rId32">
+                    <a:blip r:embed="rId34">
                       <a:extLst>
                         <a:ext uri="{28A0092B-C50C-407E-A947-70E740481C1C}">
                           <a14:useLocalDpi xmlns:a14="http://schemas.microsoft.com/office/drawing/2010/main" val="0"/>
@@ -6064,7 +6735,6 @@
           <w:rFonts w:ascii="Consolas" w:hAnsi="Consolas" w:cs="Consolas"/>
           <w:sz w:val="28"/>
           <w:szCs w:val="26"/>
-          <w:lang w:val="fr-FR"/>
         </w:rPr>
       </w:pPr>
       <w:r>
@@ -6073,7 +6743,6 @@
           <w:b/>
           <w:sz w:val="24"/>
           <w:u w:val="single"/>
-          <w:lang w:val="fr-FR"/>
         </w:rPr>
         <w:t>Méthode 1</w:t>
       </w:r>
@@ -6082,7 +6751,6 @@
           <w:rFonts w:ascii="Consolas" w:hAnsi="Consolas" w:cs="Consolas"/>
           <w:b/>
           <w:sz w:val="24"/>
-          <w:lang w:val="fr-FR"/>
         </w:rPr>
         <w:t> :</w:t>
       </w:r>
@@ -6181,23 +6849,21 @@
           <w:rFonts w:ascii="Consolas" w:hAnsi="Consolas" w:cs="Consolas"/>
           <w:sz w:val="24"/>
           <w:szCs w:val="24"/>
-          <w:lang w:val="fr-FR"/>
-        </w:rPr>
-      </w:pPr>
-      <w:r>
-        <w:rPr>
-          <w:rFonts w:ascii="Consolas" w:hAnsi="Consolas" w:cs="Consolas"/>
-          <w:sz w:val="24"/>
-          <w:szCs w:val="24"/>
-        </w:rPr>
-        <w:tab/>
-      </w:r>
-      <w:r>
-        <w:rPr>
-          <w:rFonts w:ascii="Consolas" w:hAnsi="Consolas" w:cs="Consolas"/>
-          <w:sz w:val="24"/>
-          <w:szCs w:val="24"/>
-          <w:lang w:val="fr-FR"/>
+        </w:rPr>
+      </w:pPr>
+      <w:r>
+        <w:rPr>
+          <w:rFonts w:ascii="Consolas" w:hAnsi="Consolas" w:cs="Consolas"/>
+          <w:sz w:val="24"/>
+          <w:szCs w:val="24"/>
+        </w:rPr>
+        <w:tab/>
+      </w:r>
+      <w:r>
+        <w:rPr>
+          <w:rFonts w:ascii="Consolas" w:hAnsi="Consolas" w:cs="Consolas"/>
+          <w:sz w:val="24"/>
+          <w:szCs w:val="24"/>
         </w:rPr>
         <w:t>select</w:t>
       </w:r>
@@ -6206,7 +6872,6 @@
           <w:rFonts w:ascii="Consolas" w:hAnsi="Consolas" w:cs="Consolas"/>
           <w:sz w:val="24"/>
           <w:szCs w:val="24"/>
-          <w:lang w:val="fr-FR"/>
         </w:rPr>
         <w:tab/>
         <w:t>numero_acteur</w:t>
@@ -6219,15 +6884,13 @@
           <w:rFonts w:ascii="Consolas" w:hAnsi="Consolas" w:cs="Consolas"/>
           <w:sz w:val="24"/>
           <w:szCs w:val="24"/>
-          <w:lang w:val="fr-FR"/>
-        </w:rPr>
-      </w:pPr>
-      <w:r>
-        <w:rPr>
-          <w:rFonts w:ascii="Consolas" w:hAnsi="Consolas" w:cs="Consolas"/>
-          <w:sz w:val="24"/>
-          <w:szCs w:val="24"/>
-          <w:lang w:val="fr-FR"/>
+        </w:rPr>
+      </w:pPr>
+      <w:r>
+        <w:rPr>
+          <w:rFonts w:ascii="Consolas" w:hAnsi="Consolas" w:cs="Consolas"/>
+          <w:sz w:val="24"/>
+          <w:szCs w:val="24"/>
         </w:rPr>
         <w:tab/>
         <w:t>from</w:t>
@@ -6237,25 +6900,22 @@
           <w:rFonts w:ascii="Consolas" w:hAnsi="Consolas" w:cs="Consolas"/>
           <w:sz w:val="24"/>
           <w:szCs w:val="24"/>
-          <w:lang w:val="fr-FR"/>
-        </w:rPr>
-        <w:tab/>
-      </w:r>
-      <w:r>
-        <w:rPr>
-          <w:rFonts w:ascii="Consolas" w:hAnsi="Consolas" w:cs="Consolas"/>
-          <w:sz w:val="24"/>
-          <w:szCs w:val="24"/>
-          <w:lang w:val="fr-FR"/>
-        </w:rPr>
-        <w:tab/>
-      </w:r>
-      <w:r>
-        <w:rPr>
-          <w:rFonts w:ascii="Consolas" w:hAnsi="Consolas" w:cs="Consolas"/>
-          <w:sz w:val="24"/>
-          <w:szCs w:val="24"/>
-          <w:lang w:val="fr-FR"/>
+        </w:rPr>
+        <w:tab/>
+      </w:r>
+      <w:r>
+        <w:rPr>
+          <w:rFonts w:ascii="Consolas" w:hAnsi="Consolas" w:cs="Consolas"/>
+          <w:sz w:val="24"/>
+          <w:szCs w:val="24"/>
+        </w:rPr>
+        <w:tab/>
+      </w:r>
+      <w:r>
+        <w:rPr>
+          <w:rFonts w:ascii="Consolas" w:hAnsi="Consolas" w:cs="Consolas"/>
+          <w:sz w:val="24"/>
+          <w:szCs w:val="24"/>
         </w:rPr>
         <w:t>acteur</w:t>
       </w:r>
@@ -6267,15 +6927,13 @@
           <w:rFonts w:ascii="Consolas" w:hAnsi="Consolas" w:cs="Consolas"/>
           <w:sz w:val="24"/>
           <w:szCs w:val="24"/>
-          <w:lang w:val="fr-FR"/>
-        </w:rPr>
-      </w:pPr>
-      <w:r>
-        <w:rPr>
-          <w:rFonts w:ascii="Consolas" w:hAnsi="Consolas" w:cs="Consolas"/>
-          <w:sz w:val="24"/>
-          <w:szCs w:val="24"/>
-          <w:lang w:val="fr-FR"/>
+        </w:rPr>
+      </w:pPr>
+      <w:r>
+        <w:rPr>
+          <w:rFonts w:ascii="Consolas" w:hAnsi="Consolas" w:cs="Consolas"/>
+          <w:sz w:val="24"/>
+          <w:szCs w:val="24"/>
         </w:rPr>
         <w:tab/>
         <w:t xml:space="preserve">where </w:t>
@@ -6285,7 +6943,6 @@
           <w:rFonts w:ascii="Consolas" w:hAnsi="Consolas" w:cs="Consolas"/>
           <w:sz w:val="24"/>
           <w:szCs w:val="24"/>
-          <w:lang w:val="fr-FR"/>
         </w:rPr>
         <w:tab/>
         <w:t>nation_acteur = 'AMERICAINE'</w:t>
@@ -6298,15 +6955,13 @@
           <w:rFonts w:ascii="Consolas" w:hAnsi="Consolas" w:cs="Consolas"/>
           <w:sz w:val="24"/>
           <w:szCs w:val="24"/>
-          <w:lang w:val="fr-FR"/>
-        </w:rPr>
-      </w:pPr>
-      <w:r>
-        <w:rPr>
-          <w:rFonts w:ascii="Consolas" w:hAnsi="Consolas" w:cs="Consolas"/>
-          <w:sz w:val="24"/>
-          <w:szCs w:val="24"/>
-          <w:lang w:val="fr-FR"/>
+        </w:rPr>
+      </w:pPr>
+      <w:r>
+        <w:rPr>
+          <w:rFonts w:ascii="Consolas" w:hAnsi="Consolas" w:cs="Consolas"/>
+          <w:sz w:val="24"/>
+          <w:szCs w:val="24"/>
         </w:rPr>
         <w:t>);</w:t>
       </w:r>
@@ -6318,7 +6973,6 @@
           <w:rFonts w:ascii="Consolas" w:hAnsi="Consolas" w:cs="Consolas"/>
           <w:sz w:val="24"/>
           <w:szCs w:val="24"/>
-          <w:lang w:val="fr-FR"/>
         </w:rPr>
       </w:pPr>
     </w:p>
@@ -6329,15 +6983,13 @@
           <w:rFonts w:ascii="Consolas" w:hAnsi="Consolas" w:cs="Consolas"/>
           <w:sz w:val="24"/>
           <w:szCs w:val="24"/>
-          <w:lang w:val="fr-FR"/>
-        </w:rPr>
-      </w:pPr>
-      <w:r>
-        <w:rPr>
-          <w:rFonts w:ascii="Consolas" w:hAnsi="Consolas" w:cs="Consolas"/>
-          <w:sz w:val="24"/>
-          <w:szCs w:val="24"/>
-          <w:lang w:val="fr-FR"/>
+        </w:rPr>
+      </w:pPr>
+      <w:r>
+        <w:rPr>
+          <w:rFonts w:ascii="Consolas" w:hAnsi="Consolas" w:cs="Consolas"/>
+          <w:sz w:val="24"/>
+          <w:szCs w:val="24"/>
         </w:rPr>
         <w:lastRenderedPageBreak/>
         <w:t>delete</w:t>
@@ -6347,7 +6999,6 @@
           <w:rFonts w:ascii="Consolas" w:hAnsi="Consolas" w:cs="Consolas"/>
           <w:sz w:val="24"/>
           <w:szCs w:val="24"/>
-          <w:lang w:val="fr-FR"/>
         </w:rPr>
         <w:tab/>
         <w:t>from</w:t>
@@ -6357,7 +7008,6 @@
           <w:rFonts w:ascii="Consolas" w:hAnsi="Consolas" w:cs="Consolas"/>
           <w:sz w:val="24"/>
           <w:szCs w:val="24"/>
-          <w:lang w:val="fr-FR"/>
         </w:rPr>
         <w:tab/>
         <w:t>acteur</w:t>
@@ -6367,7 +7017,6 @@
           <w:rFonts w:ascii="Consolas" w:hAnsi="Consolas" w:cs="Consolas"/>
           <w:sz w:val="24"/>
           <w:szCs w:val="24"/>
-          <w:lang w:val="fr-FR"/>
         </w:rPr>
         <w:tab/>
         <w:t>where</w:t>
@@ -6377,7 +7026,6 @@
           <w:rFonts w:ascii="Consolas" w:hAnsi="Consolas" w:cs="Consolas"/>
           <w:sz w:val="24"/>
           <w:szCs w:val="24"/>
-          <w:lang w:val="fr-FR"/>
         </w:rPr>
         <w:tab/>
         <w:t>nation_acteur = 'AMERICAINE';</w:t>
@@ -6415,7 +7063,7 @@
                     <pic:cNvPicPr/>
                   </pic:nvPicPr>
                   <pic:blipFill>
-                    <a:blip r:embed="rId33">
+                    <a:blip r:embed="rId35">
                       <a:extLst>
                         <a:ext uri="{28A0092B-C50C-407E-A947-70E740481C1C}">
                           <a14:useLocalDpi xmlns:a14="http://schemas.microsoft.com/office/drawing/2010/main" val="0"/>
@@ -6475,21 +7123,18 @@
         <w:ind w:left="0"/>
         <w:rPr>
           <w:b/>
-          <w:lang w:val="fr-FR"/>
         </w:rPr>
       </w:pPr>
       <w:r>
         <w:rPr>
           <w:b/>
           <w:u w:val="single"/>
-          <w:lang w:val="fr-FR"/>
         </w:rPr>
         <w:t>Méthode 2</w:t>
       </w:r>
       <w:r>
         <w:rPr>
           <w:b/>
-          <w:lang w:val="fr-FR"/>
         </w:rPr>
         <w:t> :</w:t>
       </w:r>
@@ -6727,7 +7372,6 @@
         <w:rPr>
           <w:rFonts w:ascii="Consolas" w:hAnsi="Consolas" w:cs="Consolas"/>
           <w:sz w:val="24"/>
-          <w:lang w:val="fr-FR"/>
         </w:rPr>
       </w:pPr>
       <w:r>
@@ -6741,7 +7385,6 @@
         <w:rPr>
           <w:rFonts w:ascii="Consolas" w:hAnsi="Consolas" w:cs="Consolas"/>
           <w:sz w:val="24"/>
-          <w:lang w:val="fr-FR"/>
         </w:rPr>
         <w:t>references FILM (NUMERO_FILM)</w:t>
       </w:r>
@@ -6752,14 +7395,12 @@
         <w:rPr>
           <w:rFonts w:ascii="Consolas" w:hAnsi="Consolas" w:cs="Consolas"/>
           <w:sz w:val="24"/>
-          <w:lang w:val="fr-FR"/>
-        </w:rPr>
-      </w:pPr>
-      <w:r>
-        <w:rPr>
-          <w:rFonts w:ascii="Consolas" w:hAnsi="Consolas" w:cs="Consolas"/>
-          <w:sz w:val="24"/>
-          <w:lang w:val="fr-FR"/>
+        </w:rPr>
+      </w:pPr>
+      <w:r>
+        <w:rPr>
+          <w:rFonts w:ascii="Consolas" w:hAnsi="Consolas" w:cs="Consolas"/>
+          <w:sz w:val="24"/>
         </w:rPr>
         <w:tab/>
         <w:t xml:space="preserve">   </w:t>
@@ -6769,7 +7410,6 @@
           <w:rFonts w:ascii="Consolas" w:hAnsi="Consolas" w:cs="Consolas"/>
           <w:b/>
           <w:sz w:val="24"/>
-          <w:lang w:val="fr-FR"/>
         </w:rPr>
         <w:t>on delete cascade</w:t>
       </w:r>
@@ -6777,7 +7417,6 @@
         <w:rPr>
           <w:rFonts w:ascii="Consolas" w:hAnsi="Consolas" w:cs="Consolas"/>
           <w:sz w:val="24"/>
-          <w:lang w:val="fr-FR"/>
         </w:rPr>
         <w:t>;</w:t>
       </w:r>
@@ -6786,7 +7425,6 @@
       <w:pPr>
         <w:rPr>
           <w:rFonts w:ascii="Consolas" w:hAnsi="Consolas" w:cs="Consolas"/>
-          <w:lang w:val="fr-FR"/>
         </w:rPr>
       </w:pPr>
     </w:p>
@@ -6878,7 +7516,7 @@
                     <pic:cNvPicPr/>
                   </pic:nvPicPr>
                   <pic:blipFill>
-                    <a:blip r:embed="rId34">
+                    <a:blip r:embed="rId36">
                       <a:extLst>
                         <a:ext uri="{28A0092B-C50C-407E-A947-70E740481C1C}">
                           <a14:useLocalDpi xmlns:a14="http://schemas.microsoft.com/office/drawing/2010/main" val="0"/>
@@ -6959,34 +7597,19 @@
     <w:p>
       <w:pPr>
         <w:pStyle w:val="Heading3"/>
-        <w:rPr>
-          <w:lang w:val="fr-FR"/>
-        </w:rPr>
-      </w:pPr>
-      <w:r>
-        <w:rPr>
-          <w:lang w:val="fr-FR"/>
-        </w:rPr>
+      </w:pPr>
+      <w:r>
         <w:t>update</w:t>
       </w:r>
       <w:r>
-        <w:rPr>
-          <w:lang w:val="fr-FR"/>
-        </w:rPr>
         <w:tab/>
         <w:t>film</w:t>
       </w:r>
       <w:r>
-        <w:rPr>
-          <w:lang w:val="fr-FR"/>
-        </w:rPr>
         <w:tab/>
         <w:t>set</w:t>
       </w:r>
       <w:r>
-        <w:rPr>
-          <w:lang w:val="fr-FR"/>
-        </w:rPr>
         <w:tab/>
         <w:t>duree=duree+60;</w:t>
       </w:r>
@@ -7021,7 +7644,7 @@
                     <pic:cNvPicPr/>
                   </pic:nvPicPr>
                   <pic:blipFill>
-                    <a:blip r:embed="rId35">
+                    <a:blip r:embed="rId37">
                       <a:extLst>
                         <a:ext uri="{28A0092B-C50C-407E-A947-70E740481C1C}">
                           <a14:useLocalDpi xmlns:a14="http://schemas.microsoft.com/office/drawing/2010/main" val="0"/>
@@ -7166,7 +7789,7 @@
                     <pic:cNvPicPr/>
                   </pic:nvPicPr>
                   <pic:blipFill>
-                    <a:blip r:embed="rId36">
+                    <a:blip r:embed="rId38">
                       <a:extLst>
                         <a:ext uri="{28A0092B-C50C-407E-A947-70E740481C1C}">
                           <a14:useLocalDpi xmlns:a14="http://schemas.microsoft.com/office/drawing/2010/main" val="0"/>
@@ -7336,7 +7959,7 @@
                     <pic:cNvPicPr/>
                   </pic:nvPicPr>
                   <pic:blipFill>
-                    <a:blip r:embed="rId37">
+                    <a:blip r:embed="rId39">
                       <a:extLst>
                         <a:ext uri="{28A0092B-C50C-407E-A947-70E740481C1C}">
                           <a14:useLocalDpi xmlns:a14="http://schemas.microsoft.com/office/drawing/2010/main" val="0"/>
@@ -7370,6 +7993,7 @@
           <w:rFonts w:ascii="Consolas" w:hAnsi="Consolas" w:cs="Consolas"/>
           <w:i/>
           <w:sz w:val="24"/>
+          <w:lang w:val="fr-FR"/>
         </w:rPr>
       </w:pPr>
       <w:r>
@@ -7377,6 +8001,7 @@
           <w:rFonts w:ascii="Consolas" w:hAnsi="Consolas" w:cs="Consolas"/>
           <w:i/>
           <w:sz w:val="24"/>
+          <w:lang w:val="fr-FR"/>
         </w:rPr>
         <w:t>Après la mise à jour</w:t>
       </w:r>
@@ -7466,78 +8091,42 @@
     <w:p>
       <w:pPr>
         <w:pStyle w:val="Heading3"/>
-        <w:rPr>
-          <w:lang w:val="fr-FR"/>
-        </w:rPr>
-      </w:pPr>
-      <w:r>
-        <w:rPr>
-          <w:lang w:val="fr-FR"/>
-        </w:rPr>
+      </w:pPr>
+      <w:r>
         <w:t>from</w:t>
       </w:r>
       <w:r>
-        <w:rPr>
-          <w:lang w:val="fr-FR"/>
-        </w:rPr>
-        <w:tab/>
-      </w:r>
-      <w:r>
-        <w:rPr>
-          <w:lang w:val="fr-FR"/>
-        </w:rPr>
-        <w:tab/>
-      </w:r>
-      <w:r>
-        <w:rPr>
-          <w:lang w:val="fr-FR"/>
-        </w:rPr>
+        <w:tab/>
+      </w:r>
+      <w:r>
+        <w:tab/>
+      </w:r>
+      <w:r>
         <w:t>acteur</w:t>
       </w:r>
     </w:p>
     <w:p>
       <w:pPr>
         <w:pStyle w:val="Heading3"/>
-        <w:rPr>
-          <w:lang w:val="fr-FR"/>
-        </w:rPr>
-      </w:pPr>
-      <w:r>
-        <w:rPr>
-          <w:lang w:val="fr-FR"/>
-        </w:rPr>
+      </w:pPr>
+      <w:r>
         <w:t>where</w:t>
       </w:r>
       <w:r>
-        <w:rPr>
-          <w:lang w:val="fr-FR"/>
-        </w:rPr>
-        <w:tab/>
-      </w:r>
-      <w:r>
-        <w:rPr>
-          <w:lang w:val="fr-FR"/>
-        </w:rPr>
-        <w:tab/>
-      </w:r>
-      <w:r>
-        <w:rPr>
-          <w:lang w:val="fr-FR"/>
-        </w:rPr>
+        <w:tab/>
+      </w:r>
+      <w:r>
+        <w:tab/>
+      </w:r>
+      <w:r>
         <w:t>nation_acteur = 'FRANCAISE'</w:t>
       </w:r>
     </w:p>
     <w:p>
       <w:pPr>
         <w:pStyle w:val="Heading3"/>
-        <w:rPr>
-          <w:lang w:val="fr-FR"/>
-        </w:rPr>
-      </w:pPr>
-      <w:r>
-        <w:rPr>
-          <w:lang w:val="fr-FR"/>
-        </w:rPr>
+      </w:pPr>
+      <w:r>
         <w:t xml:space="preserve">with check option; </w:t>
       </w:r>
     </w:p>
@@ -7605,7 +8194,7 @@
                     <pic:cNvPicPr/>
                   </pic:nvPicPr>
                   <pic:blipFill>
-                    <a:blip r:embed="rId38">
+                    <a:blip r:embed="rId40">
                       <a:extLst>
                         <a:ext uri="{28A0092B-C50C-407E-A947-70E740481C1C}">
                           <a14:useLocalDpi xmlns:a14="http://schemas.microsoft.com/office/drawing/2010/main" val="0"/>
@@ -7631,8 +8220,6 @@
           </wp:inline>
         </w:drawing>
       </w:r>
-      <w:bookmarkStart w:id="0" w:name="_GoBack"/>
-      <w:bookmarkEnd w:id="0"/>
     </w:p>
     <w:p>
       <w:pPr>
@@ -7664,7 +8251,7 @@
                     <pic:cNvPicPr/>
                   </pic:nvPicPr>
                   <pic:blipFill>
-                    <a:blip r:embed="rId39">
+                    <a:blip r:embed="rId41">
                       <a:extLst>
                         <a:ext uri="{28A0092B-C50C-407E-A947-70E740481C1C}">
                           <a14:useLocalDpi xmlns:a14="http://schemas.microsoft.com/office/drawing/2010/main" val="0"/>
@@ -7787,32 +8374,17 @@
     <w:p>
       <w:pPr>
         <w:pStyle w:val="Heading3"/>
-        <w:rPr>
-          <w:lang w:val="fr-FR"/>
-        </w:rPr>
-      </w:pPr>
-      <w:r>
-        <w:rPr>
-          <w:lang w:val="fr-FR"/>
-        </w:rPr>
+      </w:pPr>
+      <w:r>
         <w:t>and</w:t>
       </w:r>
       <w:r>
-        <w:rPr>
-          <w:lang w:val="fr-FR"/>
-        </w:rPr>
-        <w:tab/>
-      </w:r>
-      <w:r>
-        <w:rPr>
-          <w:lang w:val="fr-FR"/>
-        </w:rPr>
-        <w:tab/>
-      </w:r>
-      <w:r>
-        <w:rPr>
-          <w:lang w:val="fr-FR"/>
-        </w:rPr>
+        <w:tab/>
+      </w:r>
+      <w:r>
+        <w:tab/>
+      </w:r>
+      <w:r>
         <w:t>af.numero_acteur = ro.numero_acteur</w:t>
       </w:r>
     </w:p>
@@ -7862,7 +8434,7 @@
                     <pic:cNvPicPr/>
                   </pic:nvPicPr>
                   <pic:blipFill>
-                    <a:blip r:embed="rId40">
+                    <a:blip r:embed="rId42">
                       <a:extLst>
                         <a:ext uri="{28A0092B-C50C-407E-A947-70E740481C1C}">
                           <a14:useLocalDpi xmlns:a14="http://schemas.microsoft.com/office/drawing/2010/main" val="0"/>
@@ -8056,7 +8628,7 @@
                     <pic:cNvPicPr/>
                   </pic:nvPicPr>
                   <pic:blipFill>
-                    <a:blip r:embed="rId41">
+                    <a:blip r:embed="rId43">
                       <a:extLst>
                         <a:ext uri="{28A0092B-C50C-407E-A947-70E740481C1C}">
                           <a14:useLocalDpi xmlns:a14="http://schemas.microsoft.com/office/drawing/2010/main" val="0"/>
@@ -8267,7 +8839,7 @@
                     <pic:cNvPicPr/>
                   </pic:nvPicPr>
                   <pic:blipFill>
-                    <a:blip r:embed="rId42">
+                    <a:blip r:embed="rId44">
                       <a:extLst>
                         <a:ext uri="{28A0092B-C50C-407E-A947-70E740481C1C}">
                           <a14:useLocalDpi xmlns:a14="http://schemas.microsoft.com/office/drawing/2010/main" val="0"/>

</xml_diff>